<commit_message>
AI in Games Week 3 notes
</commit_message>
<xml_diff>
--- a/Semester A/Artificial Intelligence in Games/notes/Week 3/Week 3 - Session 3.docx
+++ b/Semester A/Artificial Intelligence in Games/notes/Week 3/Week 3 - Session 3.docx
@@ -428,6 +428,13 @@
       <w:r>
         <w:br/>
       </w:r>
+      <w:r>
+        <w:br/>
+        <w:t xml:space="preserve">If we have a graph that is like a sine wave with different peaks and troughs, where the y-axis is the objective function and the x-axis in the state space. Local maximum and minimum problems occur when the algorithm only looks at the immediate surroundings (objective functions) on the graph whilst disregarding the whole state space, where there might be more maximums and minimums. </w:t>
+      </w:r>
+      <w:r>
+        <w:br/>
+      </w:r>
     </w:p>
     <w:p>
       <w:pPr>
@@ -638,60 +645,18 @@
       <w:r>
         <w:t xml:space="preserve"> is good enough, exit.</w:t>
       </w:r>
-    </w:p>
-    <w:p>
-      <w:pPr>
-        <w:pStyle w:val="ListParagraph"/>
-        <w:ind w:left="2160"/>
-      </w:pPr>
-    </w:p>
-    <w:p>
-      <w:pPr>
-        <w:pStyle w:val="ListParagraph"/>
-        <w:ind w:left="2160"/>
-      </w:pPr>
-    </w:p>
-    <w:p>
-      <w:pPr>
-        <w:pStyle w:val="ListParagraph"/>
-        <w:ind w:left="2160"/>
-      </w:pPr>
-    </w:p>
-    <w:p>
-      <w:pPr>
-        <w:pStyle w:val="ListParagraph"/>
-        <w:ind w:left="2160"/>
-      </w:pPr>
-    </w:p>
-    <w:p>
-      <w:pPr>
-        <w:pStyle w:val="ListParagraph"/>
-        <w:ind w:left="2160"/>
-      </w:pPr>
-    </w:p>
-    <w:p>
-      <w:pPr>
-        <w:pStyle w:val="ListParagraph"/>
-        <w:ind w:left="2160"/>
-      </w:pPr>
-    </w:p>
-    <w:p>
-      <w:pPr>
-        <w:pStyle w:val="ListParagraph"/>
-        <w:ind w:left="2160"/>
-      </w:pPr>
-    </w:p>
-    <w:p>
-      <w:pPr>
-        <w:pStyle w:val="ListParagraph"/>
-        <w:ind w:left="2160"/>
-      </w:pPr>
-    </w:p>
-    <w:p>
-      <w:pPr>
-        <w:pStyle w:val="ListParagraph"/>
-        <w:ind w:left="2160"/>
-      </w:pPr>
+      <w:r>
+        <w:br/>
+      </w:r>
+      <w:r>
+        <w:br/>
+      </w:r>
+      <w:r>
+        <w:br/>
+      </w:r>
+      <w:r>
+        <w:br/>
+      </w:r>
     </w:p>
     <w:p>
       <w:pPr>
@@ -707,23 +672,341 @@
           <w:bCs/>
         </w:rPr>
         <w:lastRenderedPageBreak/>
+        <w:t>Typical EA:</w:t>
+      </w:r>
+    </w:p>
+    <w:p>
+      <w:pPr>
+        <w:pStyle w:val="ListParagraph"/>
+        <w:numPr>
+          <w:ilvl w:val="1"/>
+          <w:numId w:val="4"/>
+        </w:numPr>
+      </w:pPr>
+      <w:r>
+        <w:t xml:space="preserve">Initialize the population of N individuals, t = 0. 2. </w:t>
+      </w:r>
+    </w:p>
+    <w:p>
+      <w:pPr>
+        <w:pStyle w:val="ListParagraph"/>
+        <w:numPr>
+          <w:ilvl w:val="1"/>
+          <w:numId w:val="4"/>
+        </w:numPr>
+      </w:pPr>
+      <w:r>
+        <w:t xml:space="preserve">For each generation t, until convergence or max T: </w:t>
+      </w:r>
+    </w:p>
+    <w:p>
+      <w:pPr>
+        <w:pStyle w:val="ListParagraph"/>
+        <w:numPr>
+          <w:ilvl w:val="2"/>
+          <w:numId w:val="4"/>
+        </w:numPr>
+      </w:pPr>
+      <w:r>
+        <w:t>Evaluate the population P</w:t>
+      </w:r>
+      <w:r>
+        <w:rPr>
+          <w:vertAlign w:val="subscript"/>
+        </w:rPr>
+        <w:t>t</w:t>
+      </w:r>
+      <w:r>
+        <w:t xml:space="preserve"> (i.e. evaluate all its individuals)</w:t>
+      </w:r>
+    </w:p>
+    <w:p>
+      <w:pPr>
+        <w:pStyle w:val="ListParagraph"/>
+        <w:numPr>
+          <w:ilvl w:val="2"/>
+          <w:numId w:val="4"/>
+        </w:numPr>
+      </w:pPr>
+      <w:r>
+        <w:t>Promote the best E individual(s) from P</w:t>
+      </w:r>
+      <w:r>
+        <w:rPr>
+          <w:vertAlign w:val="subscript"/>
+        </w:rPr>
+        <w:t>t</w:t>
+      </w:r>
+      <w:r>
+        <w:t xml:space="preserve"> to the next generation’s population (P</w:t>
+      </w:r>
+      <w:r>
+        <w:rPr>
+          <w:vertAlign w:val="subscript"/>
+        </w:rPr>
+        <w:t>t+1</w:t>
+      </w:r>
+      <w:r>
+        <w:t>)</w:t>
+      </w:r>
+    </w:p>
+    <w:p>
+      <w:pPr>
+        <w:pStyle w:val="ListParagraph"/>
+        <w:numPr>
+          <w:ilvl w:val="2"/>
+          <w:numId w:val="4"/>
+        </w:numPr>
+      </w:pPr>
+      <w:r>
+        <w:t>For each N – E position in P</w:t>
+      </w:r>
+      <w:r>
+        <w:rPr>
+          <w:vertAlign w:val="subscript"/>
+        </w:rPr>
+        <w:t>t+1</w:t>
+      </w:r>
+      <w:r>
+        <w:t>:</w:t>
+      </w:r>
+    </w:p>
+    <w:p>
+      <w:pPr>
+        <w:pStyle w:val="ListParagraph"/>
+        <w:numPr>
+          <w:ilvl w:val="3"/>
+          <w:numId w:val="4"/>
+        </w:numPr>
+      </w:pPr>
+      <w:r>
+        <w:t>Select two parents from population P</w:t>
+      </w:r>
+      <w:r>
+        <w:rPr>
+          <w:vertAlign w:val="subscript"/>
+        </w:rPr>
+        <w:t>t</w:t>
+      </w:r>
+    </w:p>
+    <w:p>
+      <w:pPr>
+        <w:pStyle w:val="ListParagraph"/>
+        <w:numPr>
+          <w:ilvl w:val="3"/>
+          <w:numId w:val="4"/>
+        </w:numPr>
+      </w:pPr>
+      <w:r>
+        <w:t>Create new individual(s) from them with crossover</w:t>
+      </w:r>
+    </w:p>
+    <w:p>
+      <w:pPr>
+        <w:pStyle w:val="ListParagraph"/>
+        <w:numPr>
+          <w:ilvl w:val="3"/>
+          <w:numId w:val="4"/>
+        </w:numPr>
+      </w:pPr>
+      <w:r>
+        <w:t>Mutate the individual(s)</w:t>
+      </w:r>
+    </w:p>
+    <w:p>
+      <w:pPr>
+        <w:pStyle w:val="ListParagraph"/>
+        <w:numPr>
+          <w:ilvl w:val="3"/>
+          <w:numId w:val="4"/>
+        </w:numPr>
+      </w:pPr>
+      <w:r>
+        <w:t>Insert the new individual in the next generation P</w:t>
+      </w:r>
+      <w:r>
+        <w:rPr>
+          <w:vertAlign w:val="subscript"/>
+        </w:rPr>
+        <w:t>t+1</w:t>
+      </w:r>
+    </w:p>
+    <w:p>
+      <w:pPr>
+        <w:pStyle w:val="ListParagraph"/>
+        <w:numPr>
+          <w:ilvl w:val="2"/>
+          <w:numId w:val="4"/>
+        </w:numPr>
+      </w:pPr>
+      <w:r>
+        <w:t>Advance to the next generation (P</w:t>
+      </w:r>
+      <w:r>
+        <w:rPr>
+          <w:vertAlign w:val="subscript"/>
+        </w:rPr>
+        <w:t>t</w:t>
+      </w:r>
+      <w:r>
+        <w:t xml:space="preserve"> → P</w:t>
+      </w:r>
+      <w:r>
+        <w:rPr>
+          <w:vertAlign w:val="subscript"/>
+        </w:rPr>
+        <w:t>t+1</w:t>
+      </w:r>
+      <w:r>
+        <w:t>).</w:t>
+      </w:r>
+    </w:p>
+    <w:p>
+      <w:pPr>
+        <w:pStyle w:val="ListParagraph"/>
+        <w:numPr>
+          <w:ilvl w:val="1"/>
+          <w:numId w:val="4"/>
+        </w:numPr>
+      </w:pPr>
+      <w:r>
+        <w:t>Return best individual from the final population P</w:t>
+      </w:r>
+      <w:r>
+        <w:rPr>
+          <w:vertAlign w:val="subscript"/>
+        </w:rPr>
+        <w:t>t</w:t>
+      </w:r>
+      <w:r>
+        <w:t>.</w:t>
+      </w:r>
+      <w:r>
+        <w:br/>
+      </w:r>
+    </w:p>
+    <w:p>
+      <w:pPr>
+        <w:pStyle w:val="ListParagraph"/>
+        <w:numPr>
+          <w:ilvl w:val="0"/>
+          <w:numId w:val="4"/>
+        </w:numPr>
+      </w:pPr>
+      <w:r>
+        <w:rPr>
+          <w:b/>
+          <w:bCs/>
+        </w:rPr>
+        <w:t>Crossover</w:t>
+      </w:r>
+      <w:r>
+        <w:t xml:space="preserve">: combining genes from 2 (or more) individuals to create a new one (or more). </w:t>
+      </w:r>
+    </w:p>
+    <w:p>
+      <w:pPr>
+        <w:pStyle w:val="ListParagraph"/>
+        <w:numPr>
+          <w:ilvl w:val="1"/>
+          <w:numId w:val="4"/>
+        </w:numPr>
+      </w:pPr>
+      <w:r>
+        <w:t>Uniform: taking a gene from each parent, at random.</w:t>
+      </w:r>
+    </w:p>
+    <w:p>
+      <w:pPr>
+        <w:pStyle w:val="ListParagraph"/>
+        <w:numPr>
+          <w:ilvl w:val="1"/>
+          <w:numId w:val="4"/>
+        </w:numPr>
+      </w:pPr>
+      <w:r>
+        <w:t>Single</w:t>
+      </w:r>
+      <w:r>
+        <w:t xml:space="preserve"> </w:t>
+      </w:r>
+      <w:r>
+        <w:t xml:space="preserve">point: choose a position in the individual at random. Then, take the first half from one parent, and the second half from another. </w:t>
+      </w:r>
+    </w:p>
+    <w:p>
+      <w:pPr>
+        <w:pStyle w:val="ListParagraph"/>
+        <w:numPr>
+          <w:ilvl w:val="1"/>
+          <w:numId w:val="4"/>
+        </w:numPr>
+      </w:pPr>
+      <w:r>
+        <w:t>N-point: choose N positions at random and repeat as above.</w:t>
+      </w:r>
+      <w:r>
+        <w:br/>
+      </w:r>
+    </w:p>
+    <w:p>
+      <w:pPr>
+        <w:pStyle w:val="ListParagraph"/>
+        <w:numPr>
+          <w:ilvl w:val="0"/>
+          <w:numId w:val="4"/>
+        </w:numPr>
+      </w:pPr>
+      <w:r>
+        <w:rPr>
+          <w:b/>
+          <w:bCs/>
+        </w:rPr>
+        <w:t>Elitism</w:t>
+      </w:r>
+      <w:r>
+        <w:t>: select the best E individuals from the population and promote them to the next generation directly. Typically, E takes a small value to avoid a narrow convergence of the population.</w:t>
+      </w:r>
+    </w:p>
+    <w:p>
+      <w:pPr>
+        <w:pStyle w:val="ListParagraph"/>
+        <w:ind w:left="2160"/>
+      </w:pPr>
+    </w:p>
+    <w:p>
+      <w:pPr>
+        <w:pStyle w:val="ListParagraph"/>
+        <w:numPr>
+          <w:ilvl w:val="0"/>
+          <w:numId w:val="4"/>
+        </w:numPr>
+      </w:pPr>
+      <w:r>
+        <w:rPr>
+          <w:b/>
+          <w:bCs/>
+        </w:rPr>
         <w:t>Rolling Horizon Evolutionary Algorithms (RHEA)</w:t>
       </w:r>
       <w:r>
         <w:t xml:space="preserve">: </w:t>
       </w:r>
       <w:r>
-        <w:t xml:space="preserve">RHEA is a family of algorithms that use evolution in </w:t>
-      </w:r>
-      <w:r>
-        <w:t>real-time</w:t>
-      </w:r>
-      <w:r>
-        <w:t xml:space="preserve"> to recommend an action on each turn for the player to make</w:t>
+        <w:t>RHEA is a family of algorithms that use evolution in real-time to recommend an action on each turn for the player to make</w:t>
       </w:r>
       <w:r>
         <w:t xml:space="preserve">. </w:t>
       </w:r>
+      <w:r>
+        <w:br/>
+      </w:r>
+      <w:r>
+        <w:br/>
+      </w:r>
+      <w:r>
+        <w:t xml:space="preserve">RHEA is based on any Evolutionary Algorithm, repeated at every game tick: </w:t>
+      </w:r>
     </w:p>
     <w:p>
       <w:pPr>
@@ -734,10 +1017,98 @@
         </w:numPr>
       </w:pPr>
       <w:r>
-        <w:rPr>
-          <w:i/>
-          <w:iCs/>
-        </w:rPr>
+        <w:t xml:space="preserve">Each individual: </w:t>
+      </w:r>
+    </w:p>
+    <w:p>
+      <w:pPr>
+        <w:pStyle w:val="ListParagraph"/>
+        <w:numPr>
+          <w:ilvl w:val="2"/>
+          <w:numId w:val="4"/>
+        </w:numPr>
+      </w:pPr>
+      <w:r>
+        <w:t xml:space="preserve">Represents an action plan (sequence of actions). </w:t>
+      </w:r>
+    </w:p>
+    <w:p>
+      <w:pPr>
+        <w:pStyle w:val="ListParagraph"/>
+        <w:numPr>
+          <w:ilvl w:val="2"/>
+          <w:numId w:val="4"/>
+        </w:numPr>
+      </w:pPr>
+      <w:r>
+        <w:t xml:space="preserve">Is evaluated by executing the plan using the Forward Model, starting from the current state. </w:t>
+      </w:r>
+    </w:p>
+    <w:p>
+      <w:pPr>
+        <w:pStyle w:val="ListParagraph"/>
+        <w:numPr>
+          <w:ilvl w:val="2"/>
+          <w:numId w:val="4"/>
+        </w:numPr>
+      </w:pPr>
+      <w:r>
+        <w:t xml:space="preserve">Fitness: value returned by a heuristic function applied to the state reached after executing the action plan. </w:t>
+      </w:r>
+    </w:p>
+    <w:p>
+      <w:pPr>
+        <w:pStyle w:val="ListParagraph"/>
+        <w:ind w:left="1440"/>
+      </w:pPr>
+      <w:r>
+        <w:t xml:space="preserve">Plays the first action from the best individual found at the end of the evolutionary process. </w:t>
+      </w:r>
+    </w:p>
+    <w:p>
+      <w:pPr>
+        <w:pStyle w:val="ListParagraph"/>
+        <w:ind w:left="1440"/>
+      </w:pPr>
+    </w:p>
+    <w:p>
+      <w:pPr>
+        <w:pStyle w:val="ListParagraph"/>
+        <w:ind w:left="1440"/>
+      </w:pPr>
+      <w:r>
+        <w:t>RHEA is also a Statistical Forward Planning algorithm.</w:t>
+      </w:r>
+      <w:r>
+        <w:br/>
+      </w:r>
+      <w:r>
+        <w:br/>
+      </w:r>
+      <w:r>
+        <w:br/>
+      </w:r>
+      <w:r>
+        <w:br/>
+      </w:r>
+      <w:r>
+        <w:br/>
+      </w:r>
+    </w:p>
+    <w:p>
+      <w:pPr>
+        <w:pStyle w:val="ListParagraph"/>
+        <w:numPr>
+          <w:ilvl w:val="1"/>
+          <w:numId w:val="4"/>
+        </w:numPr>
+      </w:pPr>
+      <w:r>
+        <w:rPr>
+          <w:i/>
+          <w:iCs/>
+        </w:rPr>
+        <w:lastRenderedPageBreak/>
         <w:t>Population seeding</w:t>
       </w:r>
       <w:r>
@@ -761,6 +1132,87 @@
       <w:r>
         <w:t>.</w:t>
       </w:r>
+      <w:r>
+        <w:br/>
+      </w:r>
+      <w:r>
+        <w:br/>
+      </w:r>
+      <w:r>
+        <w:t>Heuristic knowledge about the game</w:t>
+      </w:r>
+      <w:r>
+        <w:t>.</w:t>
+      </w:r>
+    </w:p>
+    <w:p>
+      <w:pPr>
+        <w:pStyle w:val="ListParagraph"/>
+        <w:ind w:left="1440"/>
+      </w:pPr>
+      <w:r>
+        <w:t xml:space="preserve"> </w:t>
+      </w:r>
+    </w:p>
+    <w:p>
+      <w:pPr>
+        <w:pStyle w:val="ListParagraph"/>
+        <w:ind w:left="1440"/>
+      </w:pPr>
+      <w:r>
+        <w:t xml:space="preserve">Other methods: </w:t>
+      </w:r>
+    </w:p>
+    <w:p>
+      <w:pPr>
+        <w:pStyle w:val="ListParagraph"/>
+        <w:ind w:left="1440"/>
+      </w:pPr>
+      <w:r>
+        <w:t xml:space="preserve">• One Step Look Ahead (OSLA): </w:t>
+      </w:r>
+    </w:p>
+    <w:p>
+      <w:pPr>
+        <w:pStyle w:val="ListParagraph"/>
+        <w:ind w:left="2160"/>
+      </w:pPr>
+      <w:r>
+        <w:t xml:space="preserve">• Each gene is initialized with the best action at each step as determined by OSLA </w:t>
+      </w:r>
+    </w:p>
+    <w:p>
+      <w:pPr>
+        <w:pStyle w:val="ListParagraph"/>
+        <w:ind w:left="1440"/>
+      </w:pPr>
+      <w:r>
+        <w:t xml:space="preserve">• Monte Carlo Tree Search (MCTS) </w:t>
+      </w:r>
+    </w:p>
+    <w:p>
+      <w:pPr>
+        <w:pStyle w:val="ListParagraph"/>
+        <w:ind w:left="1440" w:firstLine="720"/>
+      </w:pPr>
+      <w:r>
+        <w:t xml:space="preserve">• Initialize with the best sequence of actions found in the tree. </w:t>
+      </w:r>
+    </w:p>
+    <w:p>
+      <w:pPr>
+        <w:pStyle w:val="ListParagraph"/>
+        <w:ind w:left="1440"/>
+      </w:pPr>
+      <w:r>
+        <w:t>• Both provide a single individual: mutated (P-1) times to fill the starting population</w:t>
+      </w:r>
+      <w:r>
+        <w:br/>
+      </w:r>
+      <w:r>
+        <w:br/>
+      </w:r>
     </w:p>
     <w:p>
       <w:pPr>
@@ -793,13 +1245,7 @@
         <w:t>A</w:t>
       </w:r>
       <w:r>
-        <w:t xml:space="preserve"> fixed limited set of resources must be allocated between competing (alternative) choices in a way that maximizes their expected gain, when each choice's properties are only partially known at the time of </w:t>
-      </w:r>
-      <w:r>
-        <w:t>allocation and</w:t>
-      </w:r>
-      <w:r>
-        <w:t xml:space="preserve"> may become better understood as time passes or by allocating resources to the choice</w:t>
+        <w:t xml:space="preserve"> fixed limited set of resources must be allocated between competing (alternative) choices in a way that maximizes their expected gain, when each choice's properties are only partially known at the time of allocation and may become better understood as time passes or by allocating resources to the choice</w:t>
       </w:r>
       <w:r>
         <w:t>.</w:t>
@@ -855,13 +1301,7 @@
         <w:t>A</w:t>
       </w:r>
       <w:r>
-        <w:t xml:space="preserve"> type of recursive search function that examines all possible moves of a strategy game, and their results, </w:t>
-      </w:r>
-      <w:r>
-        <w:t>to</w:t>
-      </w:r>
-      <w:r>
-        <w:t xml:space="preserve"> ascertain the optimal move</w:t>
+        <w:t xml:space="preserve"> type of recursive search function that examines all possible moves of a strategy game, and their results, to ascertain the optimal move</w:t>
       </w:r>
       <w:r>
         <w:t>.</w:t>
@@ -876,7 +1316,50 @@
         </w:numPr>
       </w:pPr>
       <w:r>
-        <w:t>Generally good, improves vanilla RHEA</w:t>
+        <w:t>Generally good, improves vanilla RHEA.</w:t>
+      </w:r>
+    </w:p>
+    <w:p>
+      <w:pPr>
+        <w:pStyle w:val="ListParagraph"/>
+        <w:numPr>
+          <w:ilvl w:val="1"/>
+          <w:numId w:val="4"/>
+        </w:numPr>
+      </w:pPr>
+      <w:r>
+        <w:rPr>
+          <w:i/>
+          <w:iCs/>
+        </w:rPr>
+        <w:t>Shift buffer</w:t>
+      </w:r>
+      <w:r>
+        <w:t>:</w:t>
+      </w:r>
+      <w:r>
+        <w:t xml:space="preserve"> </w:t>
+      </w:r>
+    </w:p>
+    <w:p>
+      <w:pPr>
+        <w:pStyle w:val="ListParagraph"/>
+        <w:numPr>
+          <w:ilvl w:val="2"/>
+          <w:numId w:val="4"/>
+        </w:numPr>
+      </w:pPr>
+      <w:r>
+        <w:rPr>
+          <w:lang w:val="en-US"/>
+        </w:rPr>
+        <w:t>S</w:t>
+      </w:r>
+      <w:r>
+        <w:t xml:space="preserve">tore evaluation process at each </w:t>
+      </w:r>
+      <w:r>
+        <w:t>game step and add a random action at the end</w:t>
       </w:r>
       <w:r>
         <w:t>.</w:t>
@@ -886,61 +1369,15 @@
       <w:pPr>
         <w:pStyle w:val="ListParagraph"/>
         <w:numPr>
-          <w:ilvl w:val="1"/>
-          <w:numId w:val="4"/>
-        </w:numPr>
-      </w:pPr>
-      <w:r>
-        <w:rPr>
-          <w:i/>
-          <w:iCs/>
-        </w:rPr>
-        <w:t>Shift buffer</w:t>
-      </w:r>
-      <w:r>
-        <w:t>:</w:t>
-      </w:r>
-      <w:r>
-        <w:t xml:space="preserve"> </w:t>
-      </w:r>
-    </w:p>
-    <w:p>
-      <w:pPr>
-        <w:pStyle w:val="ListParagraph"/>
-        <w:numPr>
           <w:ilvl w:val="2"/>
           <w:numId w:val="4"/>
         </w:numPr>
       </w:pPr>
       <w:r>
-        <w:rPr>
-          <w:lang w:val="en-US"/>
-        </w:rPr>
-        <w:t>S</w:t>
-      </w:r>
-      <w:r>
-        <w:t xml:space="preserve">tore evaluation process at each </w:t>
-      </w:r>
-      <w:r>
-        <w:t>game step and add a random action at the end</w:t>
-      </w:r>
-      <w:r>
-        <w:t>.</w:t>
-      </w:r>
-    </w:p>
-    <w:p>
-      <w:pPr>
-        <w:pStyle w:val="ListParagraph"/>
-        <w:numPr>
-          <w:ilvl w:val="2"/>
-          <w:numId w:val="4"/>
-        </w:numPr>
-      </w:pPr>
-      <w:r>
-        <w:t>Best enhancement, higher scores in most games</w:t>
-      </w:r>
-      <w:r>
-        <w:t>.</w:t>
+        <w:t>Best enhancement, higher scores in most games.</w:t>
+      </w:r>
+      <w:r>
+        <w:br/>
       </w:r>
     </w:p>
     <w:p>
@@ -1050,6 +1487,58 @@
       </w:pPr>
       <w:r>
         <w:t>Each link to a child does not correspond to an action, but to a mutation of the sequence of actions held in the parent.</w:t>
+      </w:r>
+    </w:p>
+    <w:p>
+      <w:pPr>
+        <w:pStyle w:val="ListParagraph"/>
+        <w:numPr>
+          <w:ilvl w:val="1"/>
+          <w:numId w:val="4"/>
+        </w:numPr>
+      </w:pPr>
+      <w:r>
+        <w:t>No Simulation step is executed: leaf nodes evaluated instead.</w:t>
+      </w:r>
+    </w:p>
+    <w:p>
+      <w:pPr>
+        <w:ind w:left="1080"/>
+      </w:pPr>
+      <w:r>
+        <w:t>How is the root node generated</w:t>
+      </w:r>
+      <w:r>
+        <w:t>:</w:t>
+      </w:r>
+      <w:r>
+        <w:t xml:space="preserve"> A greedy approach that determines a good starting point: OSLA</w:t>
+      </w:r>
+      <w:r>
+        <w:t>.</w:t>
+      </w:r>
+      <w:r>
+        <w:t xml:space="preserve"> </w:t>
+      </w:r>
+    </w:p>
+    <w:p>
+      <w:pPr>
+        <w:ind w:left="1080"/>
+      </w:pPr>
+      <w:r>
+        <w:t>What to do with illegal sequences</w:t>
+      </w:r>
+      <w:r>
+        <w:t xml:space="preserve">: </w:t>
+      </w:r>
+      <w:r>
+        <w:t>Repair mechanism</w:t>
+      </w:r>
+      <w:r>
+        <w:t xml:space="preserve"> </w:t>
+      </w:r>
+      <w:r>
+        <w:t>also using OSLA.</w:t>
       </w:r>
     </w:p>
     <w:sectPr>
@@ -1389,7 +1878,7 @@
         <w:ind w:left="2160" w:hanging="180"/>
       </w:pPr>
     </w:lvl>
-    <w:lvl w:ilvl="3" w:tplc="0409000F" w:tentative="1">
+    <w:lvl w:ilvl="3" w:tplc="0409000F">
       <w:start w:val="1"/>
       <w:numFmt w:val="decimal"/>
       <w:lvlText w:val="%4."/>

</xml_diff>